<commit_message>
Significant DocGen speed optimization
</commit_message>
<xml_diff>
--- a/app/server/static/templates/certificates/Livestock-Dealer-Agent-Card.docx
+++ b/app/server/static/templates/certificates/Livestock-Dealer-Agent-Card.docx
@@ -178,24 +178,8 @@
                 <w:rFonts w:ascii="Arial" w:hAnsi="Arial"/>
                 <w:sz w:val="16"/>
               </w:rPr>
-              <w:t>{</w:t>
-            </w:r>
-            <w:proofErr w:type="spellStart"/>
-            <w:r>
-              <w:rPr>
-                <w:rFonts w:ascii="Arial" w:hAnsi="Arial"/>
-                <w:sz w:val="16"/>
-              </w:rPr>
-              <w:t>d.</w:t>
-            </w:r>
-            <w:r>
-              <w:rPr>
-                <w:rFonts w:ascii="Arial" w:hAnsi="Arial"/>
-                <w:sz w:val="16"/>
-              </w:rPr>
-              <w:t>C</w:t>
-            </w:r>
-            <w:proofErr w:type="spellEnd"/>
+              <w:t>{d</w:t>
+            </w:r>
             <w:r>
               <w:rPr>
                 <w:rFonts w:ascii="Arial" w:hAnsi="Arial"/>
@@ -218,7 +202,14 @@
                 <w:rFonts w:ascii="Arial" w:hAnsi="Arial"/>
                 <w:sz w:val="16"/>
               </w:rPr>
-              <w:t>].</w:t>
+              <w:t>]</w:t>
+            </w:r>
+            <w:r>
+              <w:rPr>
+                <w:rFonts w:ascii="Arial" w:hAnsi="Arial"/>
+                <w:sz w:val="16"/>
+              </w:rPr>
+              <w:t>.</w:t>
             </w:r>
             <w:proofErr w:type="spellStart"/>
             <w:r>
@@ -267,27 +258,7 @@
               <w:rPr>
                 <w:b/>
               </w:rPr>
-              <w:t>{</w:t>
-            </w:r>
-            <w:proofErr w:type="spellStart"/>
-            <w:r>
-              <w:rPr>
-                <w:b/>
-              </w:rPr>
-              <w:t>d.</w:t>
-            </w:r>
-            <w:r>
-              <w:rPr>
-                <w:b/>
-              </w:rPr>
-              <w:t>C</w:t>
-            </w:r>
-            <w:proofErr w:type="spellEnd"/>
-            <w:r>
-              <w:rPr>
-                <w:b/>
-              </w:rPr>
-              <w:t>[</w:t>
+              <w:t>{d[</w:t>
             </w:r>
             <w:proofErr w:type="spellStart"/>
             <w:r>
@@ -302,139 +273,74 @@
               <w:rPr>
                 <w:b/>
               </w:rPr>
-              <w:t>].L</w:t>
-            </w:r>
-            <w:r>
-              <w:rPr>
-                <w:b/>
-              </w:rPr>
-              <w:t>ast</w:t>
-            </w:r>
+              <w:t>].</w:t>
+            </w:r>
+            <w:proofErr w:type="spellStart"/>
+            <w:r>
+              <w:rPr>
+                <w:b/>
+              </w:rPr>
+              <w:t>LastFirstName</w:t>
+            </w:r>
+            <w:proofErr w:type="spellEnd"/>
             <w:proofErr w:type="gramEnd"/>
             <w:r>
               <w:rPr>
                 <w:b/>
               </w:rPr>
-              <w:t>}</w:t>
-            </w:r>
-            <w:r>
-              <w:rPr>
-                <w:b/>
-              </w:rPr>
-              <w:t>, {</w:t>
+              <w:t xml:space="preserve">} </w:t>
+            </w:r>
+            <w:r>
+              <w:rPr>
+                <w:b/>
+              </w:rPr>
+              <w:t xml:space="preserve"> </w:t>
+            </w:r>
+          </w:p>
+          <w:p>
+            <w:pPr>
+              <w:ind w:left="126" w:right="126"/>
+              <w:jc w:val="center"/>
+              <w:rPr>
+                <w:b/>
+              </w:rPr>
+            </w:pPr>
+            <w:r>
+              <w:rPr>
+                <w:b/>
+              </w:rPr>
+              <w:t>{d[</w:t>
             </w:r>
             <w:proofErr w:type="spellStart"/>
             <w:r>
               <w:rPr>
                 <w:b/>
               </w:rPr>
-              <w:t>d.</w:t>
-            </w:r>
-            <w:r>
-              <w:rPr>
-                <w:b/>
-              </w:rPr>
-              <w:t>C</w:t>
+              <w:t>i</w:t>
             </w:r>
             <w:proofErr w:type="spellEnd"/>
-            <w:r>
-              <w:rPr>
-                <w:b/>
-              </w:rPr>
-              <w:t>[</w:t>
+            <w:proofErr w:type="gramStart"/>
+            <w:r>
+              <w:rPr>
+                <w:b/>
+              </w:rPr>
+              <w:t>].</w:t>
             </w:r>
             <w:proofErr w:type="spellStart"/>
             <w:r>
               <w:rPr>
                 <w:b/>
               </w:rPr>
-              <w:t>i</w:t>
+              <w:t>Licence</w:t>
+            </w:r>
+            <w:r>
+              <w:rPr>
+                <w:b/>
+              </w:rPr>
+              <w:t>Number</w:t>
             </w:r>
             <w:proofErr w:type="spellEnd"/>
-            <w:r>
-              <w:rPr>
-                <w:b/>
-              </w:rPr>
-              <w:t>]</w:t>
-            </w:r>
-            <w:r>
-              <w:rPr>
-                <w:b/>
-              </w:rPr>
-              <w:t>.</w:t>
-            </w:r>
-            <w:r>
-              <w:rPr>
-                <w:b/>
-              </w:rPr>
-              <w:t>First</w:t>
-            </w:r>
-            <w:r>
-              <w:rPr>
-                <w:b/>
-              </w:rPr>
-              <w:t xml:space="preserve">} </w:t>
-            </w:r>
-            <w:r>
-              <w:rPr>
-                <w:b/>
-              </w:rPr>
-              <w:t xml:space="preserve"> </w:t>
-            </w:r>
-            <w:r>
-              <w:rPr>
-                <w:b/>
-              </w:rPr>
-              <w:t>{</w:t>
-            </w:r>
-            <w:proofErr w:type="spellStart"/>
-            <w:r>
-              <w:rPr>
-                <w:b/>
-              </w:rPr>
-              <w:t>d.</w:t>
-            </w:r>
-            <w:r>
-              <w:rPr>
-                <w:b/>
-              </w:rPr>
-              <w:t>C</w:t>
-            </w:r>
-            <w:proofErr w:type="spellEnd"/>
-            <w:r>
-              <w:rPr>
-                <w:b/>
-              </w:rPr>
-              <w:t>[</w:t>
-            </w:r>
-            <w:proofErr w:type="spellStart"/>
-            <w:r>
-              <w:rPr>
-                <w:b/>
-              </w:rPr>
-              <w:t>i</w:t>
-            </w:r>
-            <w:proofErr w:type="spellEnd"/>
-            <w:r>
-              <w:rPr>
-                <w:b/>
-              </w:rPr>
-              <w:t>].</w:t>
-            </w:r>
-            <w:proofErr w:type="spellStart"/>
-            <w:r>
-              <w:rPr>
-                <w:b/>
-              </w:rPr>
-              <w:t>Licence</w:t>
-            </w:r>
-            <w:r>
-              <w:rPr>
-                <w:b/>
-              </w:rPr>
-              <w:t>Number</w:t>
-            </w:r>
-            <w:proofErr w:type="spellEnd"/>
+            <w:proofErr w:type="gramEnd"/>
             <w:r>
               <w:rPr>
                 <w:b/>
@@ -488,56 +394,46 @@
               </w:rPr>
               <w:t>{</w:t>
             </w:r>
+            <w:r>
+              <w:rPr>
+                <w:sz w:val="16"/>
+              </w:rPr>
+              <w:t>d</w:t>
+            </w:r>
+            <w:r>
+              <w:rPr>
+                <w:sz w:val="16"/>
+              </w:rPr>
+              <w:t>[</w:t>
+            </w:r>
             <w:proofErr w:type="spellStart"/>
             <w:r>
               <w:rPr>
                 <w:sz w:val="16"/>
               </w:rPr>
-              <w:t>d</w:t>
-            </w:r>
-            <w:r>
-              <w:rPr>
-                <w:sz w:val="16"/>
-              </w:rPr>
-              <w:t>.C</w:t>
+              <w:t>i</w:t>
             </w:r>
             <w:proofErr w:type="spellEnd"/>
             <w:r>
               <w:rPr>
                 <w:sz w:val="16"/>
               </w:rPr>
-              <w:t>[</w:t>
+              <w:t>]</w:t>
+            </w:r>
+            <w:r>
+              <w:rPr>
+                <w:sz w:val="16"/>
+              </w:rPr>
+              <w:t>.</w:t>
             </w:r>
             <w:proofErr w:type="spellStart"/>
             <w:r>
               <w:rPr>
                 <w:sz w:val="16"/>
               </w:rPr>
-              <w:t>i</w:t>
+              <w:t>LicenceHolderName</w:t>
             </w:r>
             <w:proofErr w:type="spellEnd"/>
-            <w:proofErr w:type="gramStart"/>
-            <w:r>
-              <w:rPr>
-                <w:sz w:val="16"/>
-              </w:rPr>
-              <w:t>]</w:t>
-            </w:r>
-            <w:r>
-              <w:rPr>
-                <w:sz w:val="16"/>
-              </w:rPr>
-              <w:t>.</w:t>
-            </w:r>
-            <w:proofErr w:type="spellStart"/>
-            <w:r>
-              <w:rPr>
-                <w:sz w:val="16"/>
-              </w:rPr>
-              <w:t>LicenceHolderName</w:t>
-            </w:r>
-            <w:proofErr w:type="spellEnd"/>
-            <w:proofErr w:type="gramEnd"/>
             <w:r>
               <w:rPr>
                 <w:sz w:val="16"/>
@@ -568,41 +464,33 @@
               <w:rPr>
                 <w:sz w:val="16"/>
               </w:rPr>
-              <w:t>{</w:t>
+              <w:t>{d[</w:t>
             </w:r>
             <w:proofErr w:type="spellStart"/>
             <w:r>
               <w:rPr>
                 <w:sz w:val="16"/>
               </w:rPr>
-              <w:t>d.</w:t>
-            </w:r>
-            <w:r>
-              <w:rPr>
-                <w:sz w:val="16"/>
-              </w:rPr>
-              <w:t>C</w:t>
+              <w:t>i</w:t>
             </w:r>
             <w:proofErr w:type="spellEnd"/>
             <w:r>
               <w:rPr>
                 <w:sz w:val="16"/>
               </w:rPr>
-              <w:t>[</w:t>
-            </w:r>
-            <w:proofErr w:type="spellStart"/>
-            <w:r>
-              <w:rPr>
-                <w:sz w:val="16"/>
-              </w:rPr>
-              <w:t>i</w:t>
-            </w:r>
-            <w:proofErr w:type="spellEnd"/>
-            <w:r>
-              <w:rPr>
-                <w:sz w:val="16"/>
-              </w:rPr>
-              <w:t xml:space="preserve">].Start} </w:t>
+              <w:t>].Start</w:t>
+            </w:r>
+            <w:r>
+              <w:rPr>
+                <w:sz w:val="16"/>
+              </w:rPr>
+              <w:t>Date</w:t>
+            </w:r>
+            <w:r>
+              <w:rPr>
+                <w:sz w:val="16"/>
+              </w:rPr>
+              <w:t xml:space="preserve">} </w:t>
             </w:r>
             <w:r>
               <w:rPr>
@@ -616,54 +504,48 @@
               <w:rPr>
                 <w:sz w:val="16"/>
               </w:rPr>
-              <w:t>{</w:t>
+              <w:t>{d</w:t>
+            </w:r>
+            <w:r>
+              <w:rPr>
+                <w:sz w:val="16"/>
+              </w:rPr>
+              <w:t>[</w:t>
             </w:r>
             <w:proofErr w:type="spellStart"/>
             <w:r>
               <w:rPr>
                 <w:sz w:val="16"/>
               </w:rPr>
-              <w:t>d.</w:t>
-            </w:r>
-            <w:r>
-              <w:rPr>
-                <w:sz w:val="16"/>
-              </w:rPr>
-              <w:t>C</w:t>
+              <w:t>i</w:t>
             </w:r>
             <w:proofErr w:type="spellEnd"/>
             <w:r>
               <w:rPr>
                 <w:sz w:val="16"/>
               </w:rPr>
-              <w:t>[</w:t>
+              <w:t>].</w:t>
             </w:r>
             <w:proofErr w:type="spellStart"/>
             <w:r>
               <w:rPr>
                 <w:sz w:val="16"/>
               </w:rPr>
-              <w:t>i</w:t>
+              <w:t>E</w:t>
+            </w:r>
+            <w:r>
+              <w:rPr>
+                <w:sz w:val="16"/>
+              </w:rPr>
+              <w:t>nd</w:t>
+            </w:r>
+            <w:r>
+              <w:rPr>
+                <w:sz w:val="16"/>
+              </w:rPr>
+              <w:t>Date</w:t>
             </w:r>
             <w:proofErr w:type="spellEnd"/>
-            <w:r>
-              <w:rPr>
-                <w:sz w:val="16"/>
-              </w:rPr>
-              <w:t>].</w:t>
-            </w:r>
-            <w:r>
-              <w:rPr>
-                <w:sz w:val="16"/>
-              </w:rPr>
-              <w:t>E</w:t>
-            </w:r>
-            <w:r>
-              <w:rPr>
-                <w:sz w:val="16"/>
-              </w:rPr>
-              <w:t>nd</w:t>
-            </w:r>
             <w:r>
               <w:rPr>
                 <w:sz w:val="16"/>
@@ -862,159 +744,6 @@
           <w:tcPr>
             <w:tcW w:w="5040" w:type="dxa"/>
           </w:tcPr>
-          <w:tbl>
-            <w:tblPr>
-              <w:tblStyle w:val="TableGrid"/>
-              <w:tblW w:w="4269" w:type="dxa"/>
-              <w:tblInd w:w="126" w:type="dxa"/>
-              <w:tblBorders>
-                <w:top w:val="none" w:sz="0" w:space="0" w:color="auto"/>
-                <w:left w:val="none" w:sz="0" w:space="0" w:color="auto"/>
-                <w:bottom w:val="none" w:sz="0" w:space="0" w:color="auto"/>
-                <w:right w:val="none" w:sz="0" w:space="0" w:color="auto"/>
-                <w:insideH w:val="none" w:sz="0" w:space="0" w:color="auto"/>
-                <w:insideV w:val="none" w:sz="0" w:space="0" w:color="auto"/>
-              </w:tblBorders>
-              <w:tblLayout w:type="fixed"/>
-              <w:tblLook w:val="04A0" w:firstRow="1" w:lastRow="0" w:firstColumn="1" w:lastColumn="0" w:noHBand="0" w:noVBand="1"/>
-            </w:tblPr>
-            <w:tblGrid>
-              <w:gridCol w:w="1008"/>
-              <w:gridCol w:w="3261"/>
-            </w:tblGrid>
-            <w:tr>
-              <w:tc>
-                <w:tcPr>
-                  <w:tcW w:w="1008" w:type="dxa"/>
-                </w:tcPr>
-                <w:p>
-                  <w:pPr>
-                    <w:ind w:right="126"/>
-                  </w:pPr>
-                  <w:r>
-                    <w:rPr>
-                      <w:rFonts w:ascii="Arial" w:hAnsi="Arial"/>
-                      <w:noProof/>
-                    </w:rPr>
-                    <w:drawing>
-                      <wp:inline distT="0" distB="0" distL="0" distR="0" wp14:anchorId="6021B6D7" wp14:editId="08703964">
-                        <wp:extent cx="438785" cy="446405"/>
-                        <wp:effectExtent l="0" t="0" r="0" b="0"/>
-                        <wp:docPr id="1" name="Picture 1" descr="Logo, company name&#10;&#10;Description automatically generated"/>
-                        <wp:cNvGraphicFramePr>
-                          <a:graphicFrameLocks xmlns:a="http://schemas.openxmlformats.org/drawingml/2006/main"/>
-                        </wp:cNvGraphicFramePr>
-                        <a:graphic xmlns:a="http://schemas.openxmlformats.org/drawingml/2006/main">
-                          <a:graphicData uri="http://schemas.openxmlformats.org/drawingml/2006/picture">
-                            <pic:pic xmlns:pic="http://schemas.openxmlformats.org/drawingml/2006/picture">
-                              <pic:nvPicPr>
-                                <pic:cNvPr id="1" name="Picture 1" descr="Logo, company name&#10;&#10;Description automatically generated"/>
-                                <pic:cNvPicPr>
-                                  <a:picLocks/>
-                                </pic:cNvPicPr>
-                              </pic:nvPicPr>
-                              <pic:blipFill>
-                                <a:blip r:embed="rId6" cstate="print">
-                                  <a:extLst>
-                                    <a:ext uri="{28A0092B-C50C-407E-A947-70E740481C1C}">
-                                      <a14:useLocalDpi xmlns:a14="http://schemas.microsoft.com/office/drawing/2010/main" val="0"/>
-                                    </a:ext>
-                                  </a:extLst>
-                                </a:blip>
-                                <a:srcRect/>
-                                <a:stretch>
-                                  <a:fillRect/>
-                                </a:stretch>
-                              </pic:blipFill>
-                              <pic:spPr bwMode="auto">
-                                <a:xfrm>
-                                  <a:off x="0" y="0"/>
-                                  <a:ext cx="438785" cy="446405"/>
-                                </a:xfrm>
-                                <a:prstGeom prst="rect">
-                                  <a:avLst/>
-                                </a:prstGeom>
-                                <a:noFill/>
-                                <a:ln>
-                                  <a:noFill/>
-                                </a:ln>
-                              </pic:spPr>
-                            </pic:pic>
-                          </a:graphicData>
-                        </a:graphic>
-                      </wp:inline>
-                    </w:drawing>
-                  </w:r>
-                </w:p>
-              </w:tc>
-              <w:tc>
-                <w:tcPr>
-                  <w:tcW w:w="3261" w:type="dxa"/>
-                </w:tcPr>
-                <w:p>
-                  <w:pPr>
-                    <w:ind w:right="126"/>
-                  </w:pPr>
-                </w:p>
-                <w:p>
-                  <w:pPr>
-                    <w:ind w:left="126" w:right="126"/>
-                    <w:jc w:val="center"/>
-                    <w:rPr>
-                      <w:rFonts w:ascii="Arial" w:hAnsi="Arial"/>
-                      <w:sz w:val="14"/>
-                    </w:rPr>
-                  </w:pPr>
-                  <w:r>
-                    <w:rPr>
-                      <w:rFonts w:ascii="Arial" w:hAnsi="Arial"/>
-                      <w:sz w:val="14"/>
-                    </w:rPr>
-                    <w:t>Ministry of Agriculture</w:t>
-                  </w:r>
-                  <w:r>
-                    <w:rPr>
-                      <w:rFonts w:ascii="Arial" w:hAnsi="Arial"/>
-                      <w:sz w:val="14"/>
-                    </w:rPr>
-                    <w:t>, Food and Fisheries</w:t>
-                  </w:r>
-                </w:p>
-                <w:p>
-                  <w:pPr>
-                    <w:ind w:left="126" w:right="126"/>
-                    <w:jc w:val="center"/>
-                    <w:rPr>
-                      <w:rFonts w:ascii="Arial" w:hAnsi="Arial"/>
-                      <w:sz w:val="14"/>
-                    </w:rPr>
-                  </w:pPr>
-                  <w:r>
-                    <w:rPr>
-                      <w:rFonts w:ascii="Arial" w:hAnsi="Arial"/>
-                      <w:sz w:val="14"/>
-                    </w:rPr>
-                    <w:t>Livestock Health Management &amp; Regulation</w:t>
-                  </w:r>
-                </w:p>
-              </w:tc>
-            </w:tr>
-          </w:tbl>
-          <w:p>
-            <w:pPr>
-              <w:rPr>
-                <w:rFonts w:ascii="Arial" w:hAnsi="Arial"/>
-              </w:rPr>
-            </w:pPr>
-          </w:p>
-          <w:p>
-            <w:pPr>
-              <w:ind w:left="126" w:right="126"/>
-              <w:rPr>
-                <w:rFonts w:ascii="Arial" w:hAnsi="Arial"/>
-              </w:rPr>
-            </w:pPr>
-          </w:p>
           <w:p>
             <w:pPr>
               <w:ind w:left="126" w:right="126"/>
@@ -1179,23 +908,7 @@
                 <w:rFonts w:ascii="Arial" w:hAnsi="Arial"/>
                 <w:sz w:val="16"/>
               </w:rPr>
-              <w:t>{</w:t>
-            </w:r>
-            <w:proofErr w:type="spellStart"/>
-            <w:r>
-              <w:rPr>
-                <w:rFonts w:ascii="Arial" w:hAnsi="Arial"/>
-                <w:sz w:val="16"/>
-              </w:rPr>
-              <w:t>d.C</w:t>
-            </w:r>
-            <w:proofErr w:type="spellEnd"/>
-            <w:r>
-              <w:rPr>
-                <w:rFonts w:ascii="Arial" w:hAnsi="Arial"/>
-                <w:sz w:val="16"/>
-              </w:rPr>
-              <w:t>[i+1</w:t>
+              <w:t>{d[i+1</w:t>
             </w:r>
             <w:proofErr w:type="gramStart"/>
             <w:r>
@@ -1252,182 +965,161 @@
               <w:rPr>
                 <w:b/>
               </w:rPr>
-              <w:t>{</w:t>
+              <w:t>{d[i+1</w:t>
+            </w:r>
+            <w:proofErr w:type="gramStart"/>
+            <w:r>
+              <w:rPr>
+                <w:b/>
+              </w:rPr>
+              <w:t>].</w:t>
             </w:r>
             <w:proofErr w:type="spellStart"/>
             <w:r>
               <w:rPr>
                 <w:b/>
               </w:rPr>
-              <w:t>d.C</w:t>
-            </w:r>
-            <w:proofErr w:type="spellEnd"/>
-            <w:r>
-              <w:rPr>
-                <w:b/>
-              </w:rPr>
-              <w:t>[i+1</w:t>
-            </w:r>
-            <w:proofErr w:type="gramStart"/>
-            <w:r>
-              <w:rPr>
-                <w:b/>
-              </w:rPr>
-              <w:t>].Last</w:t>
-            </w:r>
-            <w:proofErr w:type="gramEnd"/>
-            <w:r>
-              <w:rPr>
-                <w:b/>
-              </w:rPr>
-              <w:t>}, {</w:t>
-            </w:r>
-            <w:proofErr w:type="spellStart"/>
-            <w:r>
-              <w:rPr>
-                <w:b/>
-              </w:rPr>
-              <w:t>d.C</w:t>
-            </w:r>
-            <w:proofErr w:type="spellEnd"/>
-            <w:r>
-              <w:rPr>
-                <w:b/>
-              </w:rPr>
-              <w:t>[i+1].First}  {</w:t>
-            </w:r>
-            <w:proofErr w:type="spellStart"/>
-            <w:r>
-              <w:rPr>
-                <w:b/>
-              </w:rPr>
-              <w:t>d.C</w:t>
-            </w:r>
-            <w:proofErr w:type="spellEnd"/>
-            <w:r>
-              <w:rPr>
-                <w:b/>
-              </w:rPr>
-              <w:t>[i+1].</w:t>
-            </w:r>
-            <w:proofErr w:type="spellStart"/>
-            <w:r>
-              <w:rPr>
-                <w:b/>
-              </w:rPr>
-              <w:t>LicenceNumber</w:t>
-            </w:r>
-            <w:proofErr w:type="spellEnd"/>
-            <w:r>
-              <w:rPr>
-                <w:b/>
-              </w:rPr>
-              <w:t xml:space="preserve">} </w:t>
-            </w:r>
-          </w:p>
-          <w:p>
-            <w:pPr>
-              <w:ind w:left="126" w:right="126"/>
-              <w:rPr>
-                <w:sz w:val="16"/>
-              </w:rPr>
-            </w:pPr>
-            <w:r>
-              <w:rPr>
-                <w:sz w:val="16"/>
-              </w:rPr>
-              <w:t>is duly licensed, under the</w:t>
-            </w:r>
-            <w:r>
-              <w:rPr>
-                <w:i/>
-                <w:sz w:val="16"/>
-              </w:rPr>
-              <w:t xml:space="preserve"> Animal Health Act</w:t>
-            </w:r>
-            <w:r>
-              <w:rPr>
-                <w:sz w:val="16"/>
-              </w:rPr>
-              <w:t>, and amendments to carry</w:t>
-            </w:r>
-          </w:p>
-          <w:p>
-            <w:pPr>
-              <w:ind w:right="126"/>
-              <w:rPr>
-                <w:sz w:val="16"/>
-              </w:rPr>
-            </w:pPr>
-            <w:r>
-              <w:rPr>
-                <w:sz w:val="16"/>
-              </w:rPr>
-              <w:t xml:space="preserve"> on the business of dealer agent for {</w:t>
-            </w:r>
-            <w:proofErr w:type="spellStart"/>
-            <w:r>
-              <w:rPr>
-                <w:sz w:val="16"/>
-              </w:rPr>
-              <w:t>d.C</w:t>
-            </w:r>
-            <w:proofErr w:type="spellEnd"/>
-            <w:r>
-              <w:rPr>
-                <w:sz w:val="16"/>
-              </w:rPr>
-              <w:t>[i+1</w:t>
-            </w:r>
-            <w:proofErr w:type="gramStart"/>
-            <w:r>
-              <w:rPr>
-                <w:sz w:val="16"/>
-              </w:rPr>
-              <w:t>].</w:t>
-            </w:r>
-            <w:proofErr w:type="spellStart"/>
-            <w:r>
-              <w:rPr>
-                <w:sz w:val="16"/>
-              </w:rPr>
-              <w:t>LicenceHolderName</w:t>
+              <w:t>LastFirstName</w:t>
             </w:r>
             <w:proofErr w:type="spellEnd"/>
             <w:proofErr w:type="gramEnd"/>
             <w:r>
               <w:rPr>
-                <w:sz w:val="16"/>
-              </w:rPr>
-              <w:t>} for the period {</w:t>
+                <w:b/>
+              </w:rPr>
+              <w:t xml:space="preserve">}  </w:t>
+            </w:r>
+          </w:p>
+          <w:p>
+            <w:pPr>
+              <w:ind w:left="126" w:right="126"/>
+              <w:jc w:val="center"/>
+              <w:rPr>
+                <w:b/>
+              </w:rPr>
+            </w:pPr>
+            <w:r>
+              <w:rPr>
+                <w:b/>
+              </w:rPr>
+              <w:t>{d[i+1</w:t>
+            </w:r>
+            <w:proofErr w:type="gramStart"/>
+            <w:r>
+              <w:rPr>
+                <w:b/>
+              </w:rPr>
+              <w:t>].</w:t>
             </w:r>
             <w:proofErr w:type="spellStart"/>
             <w:r>
               <w:rPr>
-                <w:sz w:val="16"/>
-              </w:rPr>
-              <w:t>d.C</w:t>
+                <w:b/>
+              </w:rPr>
+              <w:t>LicenceNumber</w:t>
             </w:r>
             <w:proofErr w:type="spellEnd"/>
-            <w:r>
-              <w:rPr>
-                <w:sz w:val="16"/>
-              </w:rPr>
-              <w:t>[i+1].Start} to {</w:t>
+            <w:proofErr w:type="gramEnd"/>
+            <w:r>
+              <w:rPr>
+                <w:b/>
+              </w:rPr>
+              <w:t xml:space="preserve">} </w:t>
+            </w:r>
+          </w:p>
+          <w:p>
+            <w:pPr>
+              <w:ind w:left="126" w:right="126"/>
+              <w:rPr>
+                <w:sz w:val="16"/>
+              </w:rPr>
+            </w:pPr>
+            <w:r>
+              <w:rPr>
+                <w:sz w:val="16"/>
+              </w:rPr>
+              <w:t>is duly licensed, under the</w:t>
+            </w:r>
+            <w:r>
+              <w:rPr>
+                <w:i/>
+                <w:sz w:val="16"/>
+              </w:rPr>
+              <w:t xml:space="preserve"> Animal Health Act</w:t>
+            </w:r>
+            <w:r>
+              <w:rPr>
+                <w:sz w:val="16"/>
+              </w:rPr>
+              <w:t>, and amendments to carry</w:t>
+            </w:r>
+          </w:p>
+          <w:p>
+            <w:pPr>
+              <w:ind w:right="126"/>
+              <w:rPr>
+                <w:sz w:val="16"/>
+              </w:rPr>
+            </w:pPr>
+            <w:r>
+              <w:rPr>
+                <w:sz w:val="16"/>
+              </w:rPr>
+              <w:t xml:space="preserve"> on the business of dealer agent for {d[i+1</w:t>
+            </w:r>
+            <w:proofErr w:type="gramStart"/>
+            <w:r>
+              <w:rPr>
+                <w:sz w:val="16"/>
+              </w:rPr>
+              <w:t>].</w:t>
             </w:r>
             <w:proofErr w:type="spellStart"/>
             <w:r>
               <w:rPr>
                 <w:sz w:val="16"/>
               </w:rPr>
-              <w:t>d.C</w:t>
+              <w:t>LicenceHolderName</w:t>
             </w:r>
             <w:proofErr w:type="spellEnd"/>
-            <w:r>
-              <w:rPr>
-                <w:sz w:val="16"/>
-              </w:rPr>
-              <w:t>[i+1].End}.</w:t>
+            <w:proofErr w:type="gramEnd"/>
+            <w:r>
+              <w:rPr>
+                <w:sz w:val="16"/>
+              </w:rPr>
+              <w:t>} for the period {d[i+1].Start</w:t>
+            </w:r>
+            <w:r>
+              <w:rPr>
+                <w:sz w:val="16"/>
+              </w:rPr>
+              <w:t>Date</w:t>
+            </w:r>
+            <w:r>
+              <w:rPr>
+                <w:sz w:val="16"/>
+              </w:rPr>
+              <w:t>} to {d[i+1].</w:t>
+            </w:r>
+            <w:proofErr w:type="spellStart"/>
+            <w:r>
+              <w:rPr>
+                <w:sz w:val="16"/>
+              </w:rPr>
+              <w:t>End</w:t>
+            </w:r>
+            <w:r>
+              <w:rPr>
+                <w:sz w:val="16"/>
+              </w:rPr>
+              <w:t>Date</w:t>
+            </w:r>
+            <w:proofErr w:type="spellEnd"/>
+            <w:r>
+              <w:rPr>
+                <w:sz w:val="16"/>
+              </w:rPr>
+              <w:t>}.</w:t>
             </w:r>
           </w:p>
           <w:p>
@@ -1618,137 +1310,6 @@
           <w:tcPr>
             <w:tcW w:w="5040" w:type="dxa"/>
           </w:tcPr>
-          <w:tbl>
-            <w:tblPr>
-              <w:tblStyle w:val="TableGrid"/>
-              <w:tblW w:w="4269" w:type="dxa"/>
-              <w:tblInd w:w="126" w:type="dxa"/>
-              <w:tblBorders>
-                <w:top w:val="none" w:sz="0" w:space="0" w:color="auto"/>
-                <w:left w:val="none" w:sz="0" w:space="0" w:color="auto"/>
-                <w:bottom w:val="none" w:sz="0" w:space="0" w:color="auto"/>
-                <w:right w:val="none" w:sz="0" w:space="0" w:color="auto"/>
-                <w:insideH w:val="none" w:sz="0" w:space="0" w:color="auto"/>
-                <w:insideV w:val="none" w:sz="0" w:space="0" w:color="auto"/>
-              </w:tblBorders>
-              <w:tblLayout w:type="fixed"/>
-              <w:tblLook w:val="04A0" w:firstRow="1" w:lastRow="0" w:firstColumn="1" w:lastColumn="0" w:noHBand="0" w:noVBand="1"/>
-            </w:tblPr>
-            <w:tblGrid>
-              <w:gridCol w:w="1008"/>
-              <w:gridCol w:w="3261"/>
-            </w:tblGrid>
-            <w:tr>
-              <w:tc>
-                <w:tcPr>
-                  <w:tcW w:w="1008" w:type="dxa"/>
-                </w:tcPr>
-                <w:p>
-                  <w:pPr>
-                    <w:ind w:right="126"/>
-                  </w:pPr>
-                  <w:r>
-                    <w:rPr>
-                      <w:rFonts w:ascii="Arial" w:hAnsi="Arial"/>
-                      <w:noProof/>
-                    </w:rPr>
-                    <w:drawing>
-                      <wp:inline distT="0" distB="0" distL="0" distR="0" wp14:anchorId="336B16DE" wp14:editId="2E591718">
-                        <wp:extent cx="438785" cy="446405"/>
-                        <wp:effectExtent l="0" t="0" r="0" b="0"/>
-                        <wp:docPr id="20" name="Picture 20" descr="Logo, company name&#10;&#10;Description automatically generated"/>
-                        <wp:cNvGraphicFramePr>
-                          <a:graphicFrameLocks xmlns:a="http://schemas.openxmlformats.org/drawingml/2006/main"/>
-                        </wp:cNvGraphicFramePr>
-                        <a:graphic xmlns:a="http://schemas.openxmlformats.org/drawingml/2006/main">
-                          <a:graphicData uri="http://schemas.openxmlformats.org/drawingml/2006/picture">
-                            <pic:pic xmlns:pic="http://schemas.openxmlformats.org/drawingml/2006/picture">
-                              <pic:nvPicPr>
-                                <pic:cNvPr id="1" name="Picture 1" descr="Logo, company name&#10;&#10;Description automatically generated"/>
-                                <pic:cNvPicPr>
-                                  <a:picLocks/>
-                                </pic:cNvPicPr>
-                              </pic:nvPicPr>
-                              <pic:blipFill>
-                                <a:blip r:embed="rId6" cstate="print">
-                                  <a:extLst>
-                                    <a:ext uri="{28A0092B-C50C-407E-A947-70E740481C1C}">
-                                      <a14:useLocalDpi xmlns:a14="http://schemas.microsoft.com/office/drawing/2010/main" val="0"/>
-                                    </a:ext>
-                                  </a:extLst>
-                                </a:blip>
-                                <a:srcRect/>
-                                <a:stretch>
-                                  <a:fillRect/>
-                                </a:stretch>
-                              </pic:blipFill>
-                              <pic:spPr bwMode="auto">
-                                <a:xfrm>
-                                  <a:off x="0" y="0"/>
-                                  <a:ext cx="438785" cy="446405"/>
-                                </a:xfrm>
-                                <a:prstGeom prst="rect">
-                                  <a:avLst/>
-                                </a:prstGeom>
-                                <a:noFill/>
-                                <a:ln>
-                                  <a:noFill/>
-                                </a:ln>
-                              </pic:spPr>
-                            </pic:pic>
-                          </a:graphicData>
-                        </a:graphic>
-                      </wp:inline>
-                    </w:drawing>
-                  </w:r>
-                </w:p>
-              </w:tc>
-              <w:tc>
-                <w:tcPr>
-                  <w:tcW w:w="3261" w:type="dxa"/>
-                </w:tcPr>
-                <w:p>
-                  <w:pPr>
-                    <w:ind w:right="126"/>
-                  </w:pPr>
-                </w:p>
-                <w:p>
-                  <w:pPr>
-                    <w:ind w:left="126" w:right="126"/>
-                    <w:jc w:val="center"/>
-                    <w:rPr>
-                      <w:rFonts w:ascii="Arial" w:hAnsi="Arial"/>
-                      <w:sz w:val="14"/>
-                    </w:rPr>
-                  </w:pPr>
-                  <w:r>
-                    <w:rPr>
-                      <w:rFonts w:ascii="Arial" w:hAnsi="Arial"/>
-                      <w:sz w:val="14"/>
-                    </w:rPr>
-                    <w:t>Ministry of Agriculture, Food and Fisheries</w:t>
-                  </w:r>
-                </w:p>
-                <w:p>
-                  <w:pPr>
-                    <w:ind w:left="126" w:right="126"/>
-                    <w:jc w:val="center"/>
-                    <w:rPr>
-                      <w:rFonts w:ascii="Arial" w:hAnsi="Arial"/>
-                      <w:sz w:val="14"/>
-                    </w:rPr>
-                  </w:pPr>
-                  <w:r>
-                    <w:rPr>
-                      <w:rFonts w:ascii="Arial" w:hAnsi="Arial"/>
-                      <w:sz w:val="14"/>
-                    </w:rPr>
-                    <w:t>Livestock Health Management &amp; Regulation</w:t>
-                  </w:r>
-                </w:p>
-              </w:tc>
-            </w:tr>
-          </w:tbl>
           <w:p>
             <w:pPr>
               <w:pStyle w:val="Heading2"/>
@@ -1765,146 +1326,6 @@
           <w:tcPr>
             <w:tcW w:w="5040" w:type="dxa"/>
           </w:tcPr>
-          <w:tbl>
-            <w:tblPr>
-              <w:tblStyle w:val="TableGrid"/>
-              <w:tblW w:w="4269" w:type="dxa"/>
-              <w:tblInd w:w="126" w:type="dxa"/>
-              <w:tblBorders>
-                <w:top w:val="none" w:sz="0" w:space="0" w:color="auto"/>
-                <w:left w:val="none" w:sz="0" w:space="0" w:color="auto"/>
-                <w:bottom w:val="none" w:sz="0" w:space="0" w:color="auto"/>
-                <w:right w:val="none" w:sz="0" w:space="0" w:color="auto"/>
-                <w:insideH w:val="none" w:sz="0" w:space="0" w:color="auto"/>
-                <w:insideV w:val="none" w:sz="0" w:space="0" w:color="auto"/>
-              </w:tblBorders>
-              <w:tblLayout w:type="fixed"/>
-              <w:tblLook w:val="04A0" w:firstRow="1" w:lastRow="0" w:firstColumn="1" w:lastColumn="0" w:noHBand="0" w:noVBand="1"/>
-            </w:tblPr>
-            <w:tblGrid>
-              <w:gridCol w:w="1008"/>
-              <w:gridCol w:w="3261"/>
-            </w:tblGrid>
-            <w:tr>
-              <w:tc>
-                <w:tcPr>
-                  <w:tcW w:w="1008" w:type="dxa"/>
-                </w:tcPr>
-                <w:p>
-                  <w:pPr>
-                    <w:ind w:right="126"/>
-                  </w:pPr>
-                  <w:r>
-                    <w:rPr>
-                      <w:rFonts w:ascii="Arial" w:hAnsi="Arial"/>
-                      <w:noProof/>
-                    </w:rPr>
-                    <w:drawing>
-                      <wp:inline distT="0" distB="0" distL="0" distR="0" wp14:anchorId="485459B7" wp14:editId="6702A9EE">
-                        <wp:extent cx="438785" cy="446405"/>
-                        <wp:effectExtent l="0" t="0" r="0" b="0"/>
-                        <wp:docPr id="17" name="Picture 17" descr="Logo, company name&#10;&#10;Description automatically generated"/>
-                        <wp:cNvGraphicFramePr>
-                          <a:graphicFrameLocks xmlns:a="http://schemas.openxmlformats.org/drawingml/2006/main"/>
-                        </wp:cNvGraphicFramePr>
-                        <a:graphic xmlns:a="http://schemas.openxmlformats.org/drawingml/2006/main">
-                          <a:graphicData uri="http://schemas.openxmlformats.org/drawingml/2006/picture">
-                            <pic:pic xmlns:pic="http://schemas.openxmlformats.org/drawingml/2006/picture">
-                              <pic:nvPicPr>
-                                <pic:cNvPr id="1" name="Picture 1" descr="Logo, company name&#10;&#10;Description automatically generated"/>
-                                <pic:cNvPicPr>
-                                  <a:picLocks/>
-                                </pic:cNvPicPr>
-                              </pic:nvPicPr>
-                              <pic:blipFill>
-                                <a:blip r:embed="rId6" cstate="print">
-                                  <a:extLst>
-                                    <a:ext uri="{28A0092B-C50C-407E-A947-70E740481C1C}">
-                                      <a14:useLocalDpi xmlns:a14="http://schemas.microsoft.com/office/drawing/2010/main" val="0"/>
-                                    </a:ext>
-                                  </a:extLst>
-                                </a:blip>
-                                <a:srcRect/>
-                                <a:stretch>
-                                  <a:fillRect/>
-                                </a:stretch>
-                              </pic:blipFill>
-                              <pic:spPr bwMode="auto">
-                                <a:xfrm>
-                                  <a:off x="0" y="0"/>
-                                  <a:ext cx="438785" cy="446405"/>
-                                </a:xfrm>
-                                <a:prstGeom prst="rect">
-                                  <a:avLst/>
-                                </a:prstGeom>
-                                <a:noFill/>
-                                <a:ln>
-                                  <a:noFill/>
-                                </a:ln>
-                              </pic:spPr>
-                            </pic:pic>
-                          </a:graphicData>
-                        </a:graphic>
-                      </wp:inline>
-                    </w:drawing>
-                  </w:r>
-                </w:p>
-              </w:tc>
-              <w:tc>
-                <w:tcPr>
-                  <w:tcW w:w="3261" w:type="dxa"/>
-                </w:tcPr>
-                <w:p>
-                  <w:pPr>
-                    <w:ind w:right="126"/>
-                  </w:pPr>
-                </w:p>
-                <w:p>
-                  <w:pPr>
-                    <w:ind w:left="126" w:right="126"/>
-                    <w:jc w:val="center"/>
-                    <w:rPr>
-                      <w:rFonts w:ascii="Arial" w:hAnsi="Arial"/>
-                      <w:sz w:val="14"/>
-                    </w:rPr>
-                  </w:pPr>
-                  <w:r>
-                    <w:rPr>
-                      <w:rFonts w:ascii="Arial" w:hAnsi="Arial"/>
-                      <w:sz w:val="14"/>
-                    </w:rPr>
-                    <w:t>Ministry of Agriculture, Food and Fisheries</w:t>
-                  </w:r>
-                </w:p>
-                <w:p>
-                  <w:pPr>
-                    <w:ind w:left="126" w:right="126"/>
-                    <w:jc w:val="center"/>
-                    <w:rPr>
-                      <w:rFonts w:ascii="Arial" w:hAnsi="Arial"/>
-                      <w:sz w:val="14"/>
-                    </w:rPr>
-                  </w:pPr>
-                  <w:r>
-                    <w:rPr>
-                      <w:rFonts w:ascii="Arial" w:hAnsi="Arial"/>
-                      <w:sz w:val="14"/>
-                    </w:rPr>
-                    <w:t>Livestock Health Management &amp; Regulation</w:t>
-                  </w:r>
-                </w:p>
-              </w:tc>
-            </w:tr>
-          </w:tbl>
-          <w:p>
-            <w:pPr>
-              <w:pStyle w:val="Heading2"/>
-              <w:rPr>
-                <w:rFonts w:ascii="Arial" w:hAnsi="Arial"/>
-                <w:sz w:val="16"/>
-              </w:rPr>
-            </w:pPr>
-          </w:p>
           <w:p>
             <w:pPr>
               <w:ind w:left="126" w:right="126"/>
@@ -1915,722 +1336,6 @@
           <w:tcPr>
             <w:tcW w:w="5040" w:type="dxa"/>
           </w:tcPr>
-          <w:tbl>
-            <w:tblPr>
-              <w:tblStyle w:val="TableGrid"/>
-              <w:tblW w:w="4269" w:type="dxa"/>
-              <w:tblInd w:w="126" w:type="dxa"/>
-              <w:tblBorders>
-                <w:top w:val="none" w:sz="0" w:space="0" w:color="auto"/>
-                <w:left w:val="none" w:sz="0" w:space="0" w:color="auto"/>
-                <w:bottom w:val="none" w:sz="0" w:space="0" w:color="auto"/>
-                <w:right w:val="none" w:sz="0" w:space="0" w:color="auto"/>
-                <w:insideH w:val="none" w:sz="0" w:space="0" w:color="auto"/>
-                <w:insideV w:val="none" w:sz="0" w:space="0" w:color="auto"/>
-              </w:tblBorders>
-              <w:tblLayout w:type="fixed"/>
-              <w:tblLook w:val="04A0" w:firstRow="1" w:lastRow="0" w:firstColumn="1" w:lastColumn="0" w:noHBand="0" w:noVBand="1"/>
-            </w:tblPr>
-            <w:tblGrid>
-              <w:gridCol w:w="1008"/>
-              <w:gridCol w:w="3261"/>
-            </w:tblGrid>
-            <w:tr>
-              <w:tc>
-                <w:tcPr>
-                  <w:tcW w:w="1008" w:type="dxa"/>
-                </w:tcPr>
-                <w:p>
-                  <w:pPr>
-                    <w:ind w:right="126"/>
-                  </w:pPr>
-                  <w:r>
-                    <w:rPr>
-                      <w:rFonts w:ascii="Arial" w:hAnsi="Arial"/>
-                      <w:noProof/>
-                    </w:rPr>
-                    <w:drawing>
-                      <wp:inline distT="0" distB="0" distL="0" distR="0" wp14:anchorId="1305F124" wp14:editId="6600AD92">
-                        <wp:extent cx="438785" cy="446405"/>
-                        <wp:effectExtent l="0" t="0" r="0" b="0"/>
-                        <wp:docPr id="18" name="Picture 18" descr="Logo, company name&#10;&#10;Description automatically generated"/>
-                        <wp:cNvGraphicFramePr>
-                          <a:graphicFrameLocks xmlns:a="http://schemas.openxmlformats.org/drawingml/2006/main"/>
-                        </wp:cNvGraphicFramePr>
-                        <a:graphic xmlns:a="http://schemas.openxmlformats.org/drawingml/2006/main">
-                          <a:graphicData uri="http://schemas.openxmlformats.org/drawingml/2006/picture">
-                            <pic:pic xmlns:pic="http://schemas.openxmlformats.org/drawingml/2006/picture">
-                              <pic:nvPicPr>
-                                <pic:cNvPr id="1" name="Picture 1" descr="Logo, company name&#10;&#10;Description automatically generated"/>
-                                <pic:cNvPicPr>
-                                  <a:picLocks/>
-                                </pic:cNvPicPr>
-                              </pic:nvPicPr>
-                              <pic:blipFill>
-                                <a:blip r:embed="rId6" cstate="print">
-                                  <a:extLst>
-                                    <a:ext uri="{28A0092B-C50C-407E-A947-70E740481C1C}">
-                                      <a14:useLocalDpi xmlns:a14="http://schemas.microsoft.com/office/drawing/2010/main" val="0"/>
-                                    </a:ext>
-                                  </a:extLst>
-                                </a:blip>
-                                <a:srcRect/>
-                                <a:stretch>
-                                  <a:fillRect/>
-                                </a:stretch>
-                              </pic:blipFill>
-                              <pic:spPr bwMode="auto">
-                                <a:xfrm>
-                                  <a:off x="0" y="0"/>
-                                  <a:ext cx="438785" cy="446405"/>
-                                </a:xfrm>
-                                <a:prstGeom prst="rect">
-                                  <a:avLst/>
-                                </a:prstGeom>
-                                <a:noFill/>
-                                <a:ln>
-                                  <a:noFill/>
-                                </a:ln>
-                              </pic:spPr>
-                            </pic:pic>
-                          </a:graphicData>
-                        </a:graphic>
-                      </wp:inline>
-                    </w:drawing>
-                  </w:r>
-                </w:p>
-              </w:tc>
-              <w:tc>
-                <w:tcPr>
-                  <w:tcW w:w="3261" w:type="dxa"/>
-                </w:tcPr>
-                <w:p>
-                  <w:pPr>
-                    <w:ind w:right="126"/>
-                  </w:pPr>
-                </w:p>
-                <w:p>
-                  <w:pPr>
-                    <w:ind w:left="126" w:right="126"/>
-                    <w:jc w:val="center"/>
-                    <w:rPr>
-                      <w:rFonts w:ascii="Arial" w:hAnsi="Arial"/>
-                      <w:sz w:val="14"/>
-                    </w:rPr>
-                  </w:pPr>
-                  <w:r>
-                    <w:rPr>
-                      <w:rFonts w:ascii="Arial" w:hAnsi="Arial"/>
-                      <w:sz w:val="14"/>
-                    </w:rPr>
-                    <w:t>Ministry of Agriculture, Food and Fisheries</w:t>
-                  </w:r>
-                </w:p>
-                <w:p>
-                  <w:pPr>
-                    <w:ind w:left="126" w:right="126"/>
-                    <w:jc w:val="center"/>
-                    <w:rPr>
-                      <w:rFonts w:ascii="Arial" w:hAnsi="Arial"/>
-                      <w:sz w:val="14"/>
-                    </w:rPr>
-                  </w:pPr>
-                  <w:r>
-                    <w:rPr>
-                      <w:rFonts w:ascii="Arial" w:hAnsi="Arial"/>
-                      <w:sz w:val="14"/>
-                    </w:rPr>
-                    <w:t>Livestock Health Management &amp; Regulation</w:t>
-                  </w:r>
-                </w:p>
-              </w:tc>
-            </w:tr>
-          </w:tbl>
-          <w:p>
-            <w:pPr>
-              <w:pStyle w:val="Heading2"/>
-            </w:pPr>
-          </w:p>
-        </w:tc>
-      </w:tr>
-      <w:tr>
-        <w:trPr>
-          <w:cantSplit/>
-          <w:trHeight w:hRule="exact" w:val="2880"/>
-        </w:trPr>
-        <w:tc>
-          <w:tcPr>
-            <w:tcW w:w="5040" w:type="dxa"/>
-          </w:tcPr>
-          <w:tbl>
-            <w:tblPr>
-              <w:tblStyle w:val="TableGrid"/>
-              <w:tblW w:w="4269" w:type="dxa"/>
-              <w:tblInd w:w="126" w:type="dxa"/>
-              <w:tblBorders>
-                <w:top w:val="none" w:sz="0" w:space="0" w:color="auto"/>
-                <w:left w:val="none" w:sz="0" w:space="0" w:color="auto"/>
-                <w:bottom w:val="none" w:sz="0" w:space="0" w:color="auto"/>
-                <w:right w:val="none" w:sz="0" w:space="0" w:color="auto"/>
-                <w:insideH w:val="none" w:sz="0" w:space="0" w:color="auto"/>
-                <w:insideV w:val="none" w:sz="0" w:space="0" w:color="auto"/>
-              </w:tblBorders>
-              <w:tblLayout w:type="fixed"/>
-              <w:tblLook w:val="04A0" w:firstRow="1" w:lastRow="0" w:firstColumn="1" w:lastColumn="0" w:noHBand="0" w:noVBand="1"/>
-            </w:tblPr>
-            <w:tblGrid>
-              <w:gridCol w:w="1008"/>
-              <w:gridCol w:w="3261"/>
-            </w:tblGrid>
-            <w:tr>
-              <w:tc>
-                <w:tcPr>
-                  <w:tcW w:w="1008" w:type="dxa"/>
-                </w:tcPr>
-                <w:p>
-                  <w:pPr>
-                    <w:ind w:right="126"/>
-                  </w:pPr>
-                  <w:r>
-                    <w:rPr>
-                      <w:rFonts w:ascii="Arial" w:hAnsi="Arial"/>
-                      <w:noProof/>
-                    </w:rPr>
-                    <w:drawing>
-                      <wp:inline distT="0" distB="0" distL="0" distR="0" wp14:anchorId="0B3841D5" wp14:editId="08423890">
-                        <wp:extent cx="438785" cy="446405"/>
-                        <wp:effectExtent l="0" t="0" r="0" b="0"/>
-                        <wp:docPr id="2" name="Picture 2" descr="Logo, company name&#10;&#10;Description automatically generated"/>
-                        <wp:cNvGraphicFramePr>
-                          <a:graphicFrameLocks xmlns:a="http://schemas.openxmlformats.org/drawingml/2006/main"/>
-                        </wp:cNvGraphicFramePr>
-                        <a:graphic xmlns:a="http://schemas.openxmlformats.org/drawingml/2006/main">
-                          <a:graphicData uri="http://schemas.openxmlformats.org/drawingml/2006/picture">
-                            <pic:pic xmlns:pic="http://schemas.openxmlformats.org/drawingml/2006/picture">
-                              <pic:nvPicPr>
-                                <pic:cNvPr id="1" name="Picture 1" descr="Logo, company name&#10;&#10;Description automatically generated"/>
-                                <pic:cNvPicPr>
-                                  <a:picLocks/>
-                                </pic:cNvPicPr>
-                              </pic:nvPicPr>
-                              <pic:blipFill>
-                                <a:blip r:embed="rId6" cstate="print">
-                                  <a:extLst>
-                                    <a:ext uri="{28A0092B-C50C-407E-A947-70E740481C1C}">
-                                      <a14:useLocalDpi xmlns:a14="http://schemas.microsoft.com/office/drawing/2010/main" val="0"/>
-                                    </a:ext>
-                                  </a:extLst>
-                                </a:blip>
-                                <a:srcRect/>
-                                <a:stretch>
-                                  <a:fillRect/>
-                                </a:stretch>
-                              </pic:blipFill>
-                              <pic:spPr bwMode="auto">
-                                <a:xfrm>
-                                  <a:off x="0" y="0"/>
-                                  <a:ext cx="438785" cy="446405"/>
-                                </a:xfrm>
-                                <a:prstGeom prst="rect">
-                                  <a:avLst/>
-                                </a:prstGeom>
-                                <a:noFill/>
-                                <a:ln>
-                                  <a:noFill/>
-                                </a:ln>
-                              </pic:spPr>
-                            </pic:pic>
-                          </a:graphicData>
-                        </a:graphic>
-                      </wp:inline>
-                    </w:drawing>
-                  </w:r>
-                </w:p>
-              </w:tc>
-              <w:tc>
-                <w:tcPr>
-                  <w:tcW w:w="3261" w:type="dxa"/>
-                </w:tcPr>
-                <w:p>
-                  <w:pPr>
-                    <w:ind w:right="126"/>
-                  </w:pPr>
-                </w:p>
-                <w:p>
-                  <w:pPr>
-                    <w:ind w:left="126" w:right="126"/>
-                    <w:jc w:val="center"/>
-                    <w:rPr>
-                      <w:rFonts w:ascii="Arial" w:hAnsi="Arial"/>
-                      <w:sz w:val="14"/>
-                    </w:rPr>
-                  </w:pPr>
-                  <w:r>
-                    <w:rPr>
-                      <w:rFonts w:ascii="Arial" w:hAnsi="Arial"/>
-                      <w:sz w:val="14"/>
-                    </w:rPr>
-                    <w:t>Ministry of Agriculture, Food and Fisheries</w:t>
-                  </w:r>
-                </w:p>
-                <w:p>
-                  <w:pPr>
-                    <w:ind w:left="126" w:right="126"/>
-                    <w:jc w:val="center"/>
-                    <w:rPr>
-                      <w:rFonts w:ascii="Arial" w:hAnsi="Arial"/>
-                      <w:sz w:val="14"/>
-                    </w:rPr>
-                  </w:pPr>
-                  <w:r>
-                    <w:rPr>
-                      <w:rFonts w:ascii="Arial" w:hAnsi="Arial"/>
-                      <w:sz w:val="14"/>
-                    </w:rPr>
-                    <w:t>Livestock Health Management &amp; Regulation</w:t>
-                  </w:r>
-                </w:p>
-              </w:tc>
-            </w:tr>
-          </w:tbl>
-          <w:p>
-            <w:pPr>
-              <w:pStyle w:val="Heading2"/>
-            </w:pPr>
-          </w:p>
-        </w:tc>
-        <w:tc>
-          <w:tcPr>
-            <w:tcW w:w="5040" w:type="dxa"/>
-          </w:tcPr>
-          <w:tbl>
-            <w:tblPr>
-              <w:tblStyle w:val="TableGrid"/>
-              <w:tblW w:w="4269" w:type="dxa"/>
-              <w:tblInd w:w="126" w:type="dxa"/>
-              <w:tblBorders>
-                <w:top w:val="none" w:sz="0" w:space="0" w:color="auto"/>
-                <w:left w:val="none" w:sz="0" w:space="0" w:color="auto"/>
-                <w:bottom w:val="none" w:sz="0" w:space="0" w:color="auto"/>
-                <w:right w:val="none" w:sz="0" w:space="0" w:color="auto"/>
-                <w:insideH w:val="none" w:sz="0" w:space="0" w:color="auto"/>
-                <w:insideV w:val="none" w:sz="0" w:space="0" w:color="auto"/>
-              </w:tblBorders>
-              <w:tblLayout w:type="fixed"/>
-              <w:tblLook w:val="04A0" w:firstRow="1" w:lastRow="0" w:firstColumn="1" w:lastColumn="0" w:noHBand="0" w:noVBand="1"/>
-            </w:tblPr>
-            <w:tblGrid>
-              <w:gridCol w:w="1008"/>
-              <w:gridCol w:w="3261"/>
-            </w:tblGrid>
-            <w:tr>
-              <w:tc>
-                <w:tcPr>
-                  <w:tcW w:w="1008" w:type="dxa"/>
-                </w:tcPr>
-                <w:p>
-                  <w:pPr>
-                    <w:ind w:right="126"/>
-                  </w:pPr>
-                  <w:r>
-                    <w:rPr>
-                      <w:rFonts w:ascii="Arial" w:hAnsi="Arial"/>
-                      <w:noProof/>
-                    </w:rPr>
-                    <w:drawing>
-                      <wp:inline distT="0" distB="0" distL="0" distR="0" wp14:anchorId="469EB608" wp14:editId="51BA2520">
-                        <wp:extent cx="438785" cy="446405"/>
-                        <wp:effectExtent l="0" t="0" r="0" b="0"/>
-                        <wp:docPr id="3" name="Picture 3" descr="Logo, company name&#10;&#10;Description automatically generated"/>
-                        <wp:cNvGraphicFramePr>
-                          <a:graphicFrameLocks xmlns:a="http://schemas.openxmlformats.org/drawingml/2006/main"/>
-                        </wp:cNvGraphicFramePr>
-                        <a:graphic xmlns:a="http://schemas.openxmlformats.org/drawingml/2006/main">
-                          <a:graphicData uri="http://schemas.openxmlformats.org/drawingml/2006/picture">
-                            <pic:pic xmlns:pic="http://schemas.openxmlformats.org/drawingml/2006/picture">
-                              <pic:nvPicPr>
-                                <pic:cNvPr id="1" name="Picture 1" descr="Logo, company name&#10;&#10;Description automatically generated"/>
-                                <pic:cNvPicPr>
-                                  <a:picLocks/>
-                                </pic:cNvPicPr>
-                              </pic:nvPicPr>
-                              <pic:blipFill>
-                                <a:blip r:embed="rId6" cstate="print">
-                                  <a:extLst>
-                                    <a:ext uri="{28A0092B-C50C-407E-A947-70E740481C1C}">
-                                      <a14:useLocalDpi xmlns:a14="http://schemas.microsoft.com/office/drawing/2010/main" val="0"/>
-                                    </a:ext>
-                                  </a:extLst>
-                                </a:blip>
-                                <a:srcRect/>
-                                <a:stretch>
-                                  <a:fillRect/>
-                                </a:stretch>
-                              </pic:blipFill>
-                              <pic:spPr bwMode="auto">
-                                <a:xfrm>
-                                  <a:off x="0" y="0"/>
-                                  <a:ext cx="438785" cy="446405"/>
-                                </a:xfrm>
-                                <a:prstGeom prst="rect">
-                                  <a:avLst/>
-                                </a:prstGeom>
-                                <a:noFill/>
-                                <a:ln>
-                                  <a:noFill/>
-                                </a:ln>
-                              </pic:spPr>
-                            </pic:pic>
-                          </a:graphicData>
-                        </a:graphic>
-                      </wp:inline>
-                    </w:drawing>
-                  </w:r>
-                </w:p>
-              </w:tc>
-              <w:tc>
-                <w:tcPr>
-                  <w:tcW w:w="3261" w:type="dxa"/>
-                </w:tcPr>
-                <w:p>
-                  <w:pPr>
-                    <w:ind w:right="126"/>
-                  </w:pPr>
-                </w:p>
-                <w:p>
-                  <w:pPr>
-                    <w:ind w:left="126" w:right="126"/>
-                    <w:jc w:val="center"/>
-                    <w:rPr>
-                      <w:rFonts w:ascii="Arial" w:hAnsi="Arial"/>
-                      <w:sz w:val="14"/>
-                    </w:rPr>
-                  </w:pPr>
-                  <w:r>
-                    <w:rPr>
-                      <w:rFonts w:ascii="Arial" w:hAnsi="Arial"/>
-                      <w:sz w:val="14"/>
-                    </w:rPr>
-                    <w:t>Ministry of Agriculture, Food and Fisheries</w:t>
-                  </w:r>
-                </w:p>
-                <w:p>
-                  <w:pPr>
-                    <w:ind w:left="126" w:right="126"/>
-                    <w:jc w:val="center"/>
-                    <w:rPr>
-                      <w:rFonts w:ascii="Arial" w:hAnsi="Arial"/>
-                      <w:sz w:val="14"/>
-                    </w:rPr>
-                  </w:pPr>
-                  <w:r>
-                    <w:rPr>
-                      <w:rFonts w:ascii="Arial" w:hAnsi="Arial"/>
-                      <w:sz w:val="14"/>
-                    </w:rPr>
-                    <w:t>Livestock Health Management &amp; Regulation</w:t>
-                  </w:r>
-                </w:p>
-              </w:tc>
-            </w:tr>
-          </w:tbl>
-          <w:p>
-            <w:pPr>
-              <w:pStyle w:val="Heading2"/>
-            </w:pPr>
-          </w:p>
-        </w:tc>
-      </w:tr>
-      <w:tr>
-        <w:trPr>
-          <w:cantSplit/>
-          <w:trHeight w:hRule="exact" w:val="2880"/>
-        </w:trPr>
-        <w:tc>
-          <w:tcPr>
-            <w:tcW w:w="5040" w:type="dxa"/>
-          </w:tcPr>
-          <w:tbl>
-            <w:tblPr>
-              <w:tblStyle w:val="TableGrid"/>
-              <w:tblW w:w="4269" w:type="dxa"/>
-              <w:tblInd w:w="126" w:type="dxa"/>
-              <w:tblBorders>
-                <w:top w:val="none" w:sz="0" w:space="0" w:color="auto"/>
-                <w:left w:val="none" w:sz="0" w:space="0" w:color="auto"/>
-                <w:bottom w:val="none" w:sz="0" w:space="0" w:color="auto"/>
-                <w:right w:val="none" w:sz="0" w:space="0" w:color="auto"/>
-                <w:insideH w:val="none" w:sz="0" w:space="0" w:color="auto"/>
-                <w:insideV w:val="none" w:sz="0" w:space="0" w:color="auto"/>
-              </w:tblBorders>
-              <w:tblLayout w:type="fixed"/>
-              <w:tblLook w:val="04A0" w:firstRow="1" w:lastRow="0" w:firstColumn="1" w:lastColumn="0" w:noHBand="0" w:noVBand="1"/>
-            </w:tblPr>
-            <w:tblGrid>
-              <w:gridCol w:w="1008"/>
-              <w:gridCol w:w="3261"/>
-            </w:tblGrid>
-            <w:tr>
-              <w:tc>
-                <w:tcPr>
-                  <w:tcW w:w="1008" w:type="dxa"/>
-                </w:tcPr>
-                <w:p>
-                  <w:pPr>
-                    <w:ind w:right="126"/>
-                  </w:pPr>
-                  <w:r>
-                    <w:rPr>
-                      <w:rFonts w:ascii="Arial" w:hAnsi="Arial"/>
-                      <w:noProof/>
-                    </w:rPr>
-                    <w:drawing>
-                      <wp:inline distT="0" distB="0" distL="0" distR="0" wp14:anchorId="570F8296" wp14:editId="0911A03E">
-                        <wp:extent cx="438785" cy="446405"/>
-                        <wp:effectExtent l="0" t="0" r="0" b="0"/>
-                        <wp:docPr id="13" name="Picture 13" descr="Logo, company name&#10;&#10;Description automatically generated"/>
-                        <wp:cNvGraphicFramePr>
-                          <a:graphicFrameLocks xmlns:a="http://schemas.openxmlformats.org/drawingml/2006/main"/>
-                        </wp:cNvGraphicFramePr>
-                        <a:graphic xmlns:a="http://schemas.openxmlformats.org/drawingml/2006/main">
-                          <a:graphicData uri="http://schemas.openxmlformats.org/drawingml/2006/picture">
-                            <pic:pic xmlns:pic="http://schemas.openxmlformats.org/drawingml/2006/picture">
-                              <pic:nvPicPr>
-                                <pic:cNvPr id="1" name="Picture 1" descr="Logo, company name&#10;&#10;Description automatically generated"/>
-                                <pic:cNvPicPr>
-                                  <a:picLocks/>
-                                </pic:cNvPicPr>
-                              </pic:nvPicPr>
-                              <pic:blipFill>
-                                <a:blip r:embed="rId6" cstate="print">
-                                  <a:extLst>
-                                    <a:ext uri="{28A0092B-C50C-407E-A947-70E740481C1C}">
-                                      <a14:useLocalDpi xmlns:a14="http://schemas.microsoft.com/office/drawing/2010/main" val="0"/>
-                                    </a:ext>
-                                  </a:extLst>
-                                </a:blip>
-                                <a:srcRect/>
-                                <a:stretch>
-                                  <a:fillRect/>
-                                </a:stretch>
-                              </pic:blipFill>
-                              <pic:spPr bwMode="auto">
-                                <a:xfrm>
-                                  <a:off x="0" y="0"/>
-                                  <a:ext cx="438785" cy="446405"/>
-                                </a:xfrm>
-                                <a:prstGeom prst="rect">
-                                  <a:avLst/>
-                                </a:prstGeom>
-                                <a:noFill/>
-                                <a:ln>
-                                  <a:noFill/>
-                                </a:ln>
-                              </pic:spPr>
-                            </pic:pic>
-                          </a:graphicData>
-                        </a:graphic>
-                      </wp:inline>
-                    </w:drawing>
-                  </w:r>
-                </w:p>
-              </w:tc>
-              <w:tc>
-                <w:tcPr>
-                  <w:tcW w:w="3261" w:type="dxa"/>
-                </w:tcPr>
-                <w:p>
-                  <w:pPr>
-                    <w:ind w:right="126"/>
-                  </w:pPr>
-                </w:p>
-                <w:p>
-                  <w:pPr>
-                    <w:ind w:left="126" w:right="126"/>
-                    <w:jc w:val="center"/>
-                    <w:rPr>
-                      <w:rFonts w:ascii="Arial" w:hAnsi="Arial"/>
-                      <w:sz w:val="14"/>
-                    </w:rPr>
-                  </w:pPr>
-                  <w:r>
-                    <w:rPr>
-                      <w:rFonts w:ascii="Arial" w:hAnsi="Arial"/>
-                      <w:sz w:val="14"/>
-                    </w:rPr>
-                    <w:t>Ministry of Agriculture, Food and Fisheries</w:t>
-                  </w:r>
-                </w:p>
-                <w:p>
-                  <w:pPr>
-                    <w:ind w:left="126" w:right="126"/>
-                    <w:jc w:val="center"/>
-                    <w:rPr>
-                      <w:rFonts w:ascii="Arial" w:hAnsi="Arial"/>
-                      <w:sz w:val="14"/>
-                    </w:rPr>
-                  </w:pPr>
-                  <w:r>
-                    <w:rPr>
-                      <w:rFonts w:ascii="Arial" w:hAnsi="Arial"/>
-                      <w:sz w:val="14"/>
-                    </w:rPr>
-                    <w:t>Livestock Health Management &amp; Regulation</w:t>
-                  </w:r>
-                </w:p>
-              </w:tc>
-            </w:tr>
-          </w:tbl>
-          <w:p>
-            <w:pPr>
-              <w:pStyle w:val="Heading2"/>
-              <w:rPr>
-                <w:rFonts w:ascii="Arial" w:hAnsi="Arial"/>
-                <w:sz w:val="16"/>
-              </w:rPr>
-            </w:pPr>
-          </w:p>
-          <w:p>
-            <w:pPr>
-              <w:ind w:right="126"/>
-            </w:pPr>
-          </w:p>
-        </w:tc>
-        <w:tc>
-          <w:tcPr>
-            <w:tcW w:w="5040" w:type="dxa"/>
-          </w:tcPr>
-          <w:tbl>
-            <w:tblPr>
-              <w:tblStyle w:val="TableGrid"/>
-              <w:tblW w:w="4269" w:type="dxa"/>
-              <w:tblInd w:w="126" w:type="dxa"/>
-              <w:tblBorders>
-                <w:top w:val="none" w:sz="0" w:space="0" w:color="auto"/>
-                <w:left w:val="none" w:sz="0" w:space="0" w:color="auto"/>
-                <w:bottom w:val="none" w:sz="0" w:space="0" w:color="auto"/>
-                <w:right w:val="none" w:sz="0" w:space="0" w:color="auto"/>
-                <w:insideH w:val="none" w:sz="0" w:space="0" w:color="auto"/>
-                <w:insideV w:val="none" w:sz="0" w:space="0" w:color="auto"/>
-              </w:tblBorders>
-              <w:tblLayout w:type="fixed"/>
-              <w:tblLook w:val="04A0" w:firstRow="1" w:lastRow="0" w:firstColumn="1" w:lastColumn="0" w:noHBand="0" w:noVBand="1"/>
-            </w:tblPr>
-            <w:tblGrid>
-              <w:gridCol w:w="1008"/>
-              <w:gridCol w:w="3261"/>
-            </w:tblGrid>
-            <w:tr>
-              <w:tc>
-                <w:tcPr>
-                  <w:tcW w:w="1008" w:type="dxa"/>
-                </w:tcPr>
-                <w:p>
-                  <w:pPr>
-                    <w:ind w:right="126"/>
-                  </w:pPr>
-                  <w:r>
-                    <w:rPr>
-                      <w:rFonts w:ascii="Arial" w:hAnsi="Arial"/>
-                      <w:noProof/>
-                    </w:rPr>
-                    <w:drawing>
-                      <wp:inline distT="0" distB="0" distL="0" distR="0" wp14:anchorId="66707EFE" wp14:editId="04C4CE9D">
-                        <wp:extent cx="438785" cy="446405"/>
-                        <wp:effectExtent l="0" t="0" r="0" b="0"/>
-                        <wp:docPr id="14" name="Picture 14" descr="Logo, company name&#10;&#10;Description automatically generated"/>
-                        <wp:cNvGraphicFramePr>
-                          <a:graphicFrameLocks xmlns:a="http://schemas.openxmlformats.org/drawingml/2006/main"/>
-                        </wp:cNvGraphicFramePr>
-                        <a:graphic xmlns:a="http://schemas.openxmlformats.org/drawingml/2006/main">
-                          <a:graphicData uri="http://schemas.openxmlformats.org/drawingml/2006/picture">
-                            <pic:pic xmlns:pic="http://schemas.openxmlformats.org/drawingml/2006/picture">
-                              <pic:nvPicPr>
-                                <pic:cNvPr id="1" name="Picture 1" descr="Logo, company name&#10;&#10;Description automatically generated"/>
-                                <pic:cNvPicPr>
-                                  <a:picLocks/>
-                                </pic:cNvPicPr>
-                              </pic:nvPicPr>
-                              <pic:blipFill>
-                                <a:blip r:embed="rId6" cstate="print">
-                                  <a:extLst>
-                                    <a:ext uri="{28A0092B-C50C-407E-A947-70E740481C1C}">
-                                      <a14:useLocalDpi xmlns:a14="http://schemas.microsoft.com/office/drawing/2010/main" val="0"/>
-                                    </a:ext>
-                                  </a:extLst>
-                                </a:blip>
-                                <a:srcRect/>
-                                <a:stretch>
-                                  <a:fillRect/>
-                                </a:stretch>
-                              </pic:blipFill>
-                              <pic:spPr bwMode="auto">
-                                <a:xfrm>
-                                  <a:off x="0" y="0"/>
-                                  <a:ext cx="438785" cy="446405"/>
-                                </a:xfrm>
-                                <a:prstGeom prst="rect">
-                                  <a:avLst/>
-                                </a:prstGeom>
-                                <a:noFill/>
-                                <a:ln>
-                                  <a:noFill/>
-                                </a:ln>
-                              </pic:spPr>
-                            </pic:pic>
-                          </a:graphicData>
-                        </a:graphic>
-                      </wp:inline>
-                    </w:drawing>
-                  </w:r>
-                </w:p>
-              </w:tc>
-              <w:tc>
-                <w:tcPr>
-                  <w:tcW w:w="3261" w:type="dxa"/>
-                </w:tcPr>
-                <w:p>
-                  <w:pPr>
-                    <w:ind w:right="126"/>
-                  </w:pPr>
-                </w:p>
-                <w:p>
-                  <w:pPr>
-                    <w:ind w:left="126" w:right="126"/>
-                    <w:jc w:val="center"/>
-                    <w:rPr>
-                      <w:rFonts w:ascii="Arial" w:hAnsi="Arial"/>
-                      <w:sz w:val="14"/>
-                    </w:rPr>
-                  </w:pPr>
-                  <w:r>
-                    <w:rPr>
-                      <w:rFonts w:ascii="Arial" w:hAnsi="Arial"/>
-                      <w:sz w:val="14"/>
-                    </w:rPr>
-                    <w:t>Ministry of Agriculture, Food and Fisheries</w:t>
-                  </w:r>
-                </w:p>
-                <w:p>
-                  <w:pPr>
-                    <w:ind w:left="126" w:right="126"/>
-                    <w:jc w:val="center"/>
-                    <w:rPr>
-                      <w:rFonts w:ascii="Arial" w:hAnsi="Arial"/>
-                      <w:sz w:val="14"/>
-                    </w:rPr>
-                  </w:pPr>
-                  <w:r>
-                    <w:rPr>
-                      <w:rFonts w:ascii="Arial" w:hAnsi="Arial"/>
-                      <w:sz w:val="14"/>
-                    </w:rPr>
-                    <w:t>Livestock Health Management &amp; Regulation</w:t>
-                  </w:r>
-                </w:p>
-              </w:tc>
-            </w:tr>
-          </w:tbl>
           <w:p>
             <w:pPr>
               <w:pStyle w:val="Heading2"/>

</xml_diff>

<commit_message>
Add AgentFor to card. Update a missed page from PR 385
</commit_message>
<xml_diff>
--- a/app/server/static/templates/certificates/Livestock-Dealer-Agent-Card.docx
+++ b/app/server/static/templates/certificates/Livestock-Dealer-Agent-Card.docx
@@ -1,6 +1,6 @@
 
 <file path=word/document.xml><?xml version="1.0" encoding="utf-8"?>
-<w:document xmlns:wpc="http://schemas.microsoft.com/office/word/2010/wordprocessingCanvas" xmlns:cx="http://schemas.microsoft.com/office/drawing/2014/chartex" xmlns:cx1="http://schemas.microsoft.com/office/drawing/2015/9/8/chartex" xmlns:cx2="http://schemas.microsoft.com/office/drawing/2015/10/21/chartex" xmlns:cx3="http://schemas.microsoft.com/office/drawing/2016/5/9/chartex" xmlns:cx4="http://schemas.microsoft.com/office/drawing/2016/5/10/chartex" xmlns:cx5="http://schemas.microsoft.com/office/drawing/2016/5/11/chartex" xmlns:cx6="http://schemas.microsoft.com/office/drawing/2016/5/12/chartex" xmlns:cx7="http://schemas.microsoft.com/office/drawing/2016/5/13/chartex" xmlns:cx8="http://schemas.microsoft.com/office/drawing/2016/5/14/chartex" xmlns:mc="http://schemas.openxmlformats.org/markup-compatibility/2006" xmlns:aink="http://schemas.microsoft.com/office/drawing/2016/ink" xmlns:am3d="http://schemas.microsoft.com/office/drawing/2017/model3d" xmlns:o="urn:schemas-microsoft-com:office:office" xmlns:r="http://schemas.openxmlformats.org/officeDocument/2006/relationships" xmlns:m="http://schemas.openxmlformats.org/officeDocument/2006/math" xmlns:v="urn:schemas-microsoft-com:vml" xmlns:wp14="http://schemas.microsoft.com/office/word/2010/wordprocessingDrawing" xmlns:wp="http://schemas.openxmlformats.org/drawingml/2006/wordprocessingDrawing" xmlns:w10="urn:schemas-microsoft-com:office:word" xmlns:w="http://schemas.openxmlformats.org/wordprocessingml/2006/main" xmlns:w14="http://schemas.microsoft.com/office/word/2010/wordml" xmlns:w15="http://schemas.microsoft.com/office/word/2012/wordml" xmlns:w16cex="http://schemas.microsoft.com/office/word/2018/wordml/cex" xmlns:w16cid="http://schemas.microsoft.com/office/word/2016/wordml/cid" xmlns:w16="http://schemas.microsoft.com/office/word/2018/wordml" xmlns:w16sdtdh="http://schemas.microsoft.com/office/word/2020/wordml/sdtdatahash" xmlns:w16se="http://schemas.microsoft.com/office/word/2015/wordml/symex" xmlns:wpg="http://schemas.microsoft.com/office/word/2010/wordprocessingGroup" xmlns:wpi="http://schemas.microsoft.com/office/word/2010/wordprocessingInk" xmlns:wne="http://schemas.microsoft.com/office/word/2006/wordml" xmlns:wps="http://schemas.microsoft.com/office/word/2010/wordprocessingShape" mc:Ignorable="w14 w15 w16se w16cid w16 w16cex w16sdtdh wp14">
+<w:document xmlns:wpc="http://schemas.microsoft.com/office/word/2010/wordprocessingCanvas" xmlns:cx="http://schemas.microsoft.com/office/drawing/2014/chartex" xmlns:cx1="http://schemas.microsoft.com/office/drawing/2015/9/8/chartex" xmlns:cx2="http://schemas.microsoft.com/office/drawing/2015/10/21/chartex" xmlns:cx3="http://schemas.microsoft.com/office/drawing/2016/5/9/chartex" xmlns:cx4="http://schemas.microsoft.com/office/drawing/2016/5/10/chartex" xmlns:cx5="http://schemas.microsoft.com/office/drawing/2016/5/11/chartex" xmlns:cx6="http://schemas.microsoft.com/office/drawing/2016/5/12/chartex" xmlns:cx7="http://schemas.microsoft.com/office/drawing/2016/5/13/chartex" xmlns:cx8="http://schemas.microsoft.com/office/drawing/2016/5/14/chartex" xmlns:mc="http://schemas.openxmlformats.org/markup-compatibility/2006" xmlns:aink="http://schemas.microsoft.com/office/drawing/2016/ink" xmlns:am3d="http://schemas.microsoft.com/office/drawing/2017/model3d" xmlns:o="urn:schemas-microsoft-com:office:office" xmlns:oel="http://schemas.microsoft.com/office/2019/extlst" xmlns:r="http://schemas.openxmlformats.org/officeDocument/2006/relationships" xmlns:m="http://schemas.openxmlformats.org/officeDocument/2006/math" xmlns:v="urn:schemas-microsoft-com:vml" xmlns:wp14="http://schemas.microsoft.com/office/word/2010/wordprocessingDrawing" xmlns:wp="http://schemas.openxmlformats.org/drawingml/2006/wordprocessingDrawing" xmlns:w10="urn:schemas-microsoft-com:office:word" xmlns:w="http://schemas.openxmlformats.org/wordprocessingml/2006/main" xmlns:w14="http://schemas.microsoft.com/office/word/2010/wordml" xmlns:w15="http://schemas.microsoft.com/office/word/2012/wordml" xmlns:w16cex="http://schemas.microsoft.com/office/word/2018/wordml/cex" xmlns:w16cid="http://schemas.microsoft.com/office/word/2016/wordml/cid" xmlns:w16="http://schemas.microsoft.com/office/word/2018/wordml" xmlns:w16sdtdh="http://schemas.microsoft.com/office/word/2020/wordml/sdtdatahash" xmlns:w16se="http://schemas.microsoft.com/office/word/2015/wordml/symex" xmlns:wpg="http://schemas.microsoft.com/office/word/2010/wordprocessingGroup" xmlns:wpi="http://schemas.microsoft.com/office/word/2010/wordprocessingInk" xmlns:wne="http://schemas.microsoft.com/office/word/2006/wordml" xmlns:wps="http://schemas.microsoft.com/office/word/2010/wordprocessingShape" mc:Ignorable="w14 w15 w16se w16cid w16 w16cex w16sdtdh wp14">
   <w:body>
     <w:tbl>
       <w:tblPr>
@@ -377,7 +377,7 @@
               <w:rPr>
                 <w:sz w:val="16"/>
               </w:rPr>
-              <w:t>LicenceHolderName</w:t>
+              <w:t>AgentFor</w:t>
             </w:r>
             <w:proofErr w:type="spellEnd"/>
             <w:proofErr w:type="gramEnd"/>
@@ -1133,7 +1133,7 @@
               <w:rPr>
                 <w:sz w:val="16"/>
               </w:rPr>
-              <w:t>LicenceHolderName</w:t>
+              <w:t>AgentFor</w:t>
             </w:r>
             <w:proofErr w:type="spellEnd"/>
             <w:proofErr w:type="gramEnd"/>

</xml_diff>

<commit_message>
Update Livestock Dealer Agent templates
</commit_message>
<xml_diff>
--- a/app/server/static/templates/certificates/Livestock-Dealer-Agent-Card.docx
+++ b/app/server/static/templates/certificates/Livestock-Dealer-Agent-Card.docx
@@ -249,7 +249,7 @@
             </w:r>
             <w:proofErr w:type="spellStart"/>
             <w:r>
-              <w:t>AgentFor</w:t>
+              <w:t>LastFirstName</w:t>
             </w:r>
             <w:proofErr w:type="spellEnd"/>
             <w:proofErr w:type="gramEnd"/>
@@ -368,7 +368,7 @@
               <w:rPr>
                 <w:sz w:val="16"/>
               </w:rPr>
-              <w:t>LicenceHolderName</w:t>
+              <w:t>AgentFor</w:t>
             </w:r>
             <w:proofErr w:type="spellEnd"/>
             <w:proofErr w:type="gramEnd"/>
@@ -1064,7 +1064,7 @@
               <w:rPr>
                 <w:b/>
               </w:rPr>
-              <w:t>AgentFor</w:t>
+              <w:t>LastFirstName</w:t>
             </w:r>
             <w:proofErr w:type="spellEnd"/>
             <w:proofErr w:type="gramEnd"/>
@@ -1141,7 +1141,7 @@
               <w:rPr>
                 <w:sz w:val="16"/>
               </w:rPr>
-              <w:t>LicenceHolderName</w:t>
+              <w:t>AgentFor</w:t>
             </w:r>
             <w:proofErr w:type="spellEnd"/>
             <w:proofErr w:type="gramEnd"/>
@@ -2209,15 +2209,6 @@
 </file>
 
 <file path=customXml/item1.xml><?xml version="1.0" encoding="utf-8"?>
-<?mso-contentType ?>
-<FormTemplates xmlns="http://schemas.microsoft.com/sharepoint/v3/contenttype/forms">
-  <Display>DocumentLibraryForm</Display>
-  <Edit>DocumentLibraryForm</Edit>
-  <New>DocumentLibraryForm</New>
-</FormTemplates>
-</file>
-
-<file path=customXml/item2.xml><?xml version="1.0" encoding="utf-8"?>
 <ct:contentTypeSchema xmlns:ct="http://schemas.microsoft.com/office/2006/metadata/contentType" xmlns:ma="http://schemas.microsoft.com/office/2006/metadata/properties/metaAttributes" ct:_="" ma:_="" ma:contentTypeName="Document" ma:contentTypeID="0x010100B8CBF3948AF16E4A9427EB9CB0C3AFDB" ma:contentTypeVersion="11" ma:contentTypeDescription="Create a new document." ma:contentTypeScope="" ma:versionID="9fc8a81a77eeb73bda9729b3f784b8c4">
   <xsd:schema xmlns:xsd="http://www.w3.org/2001/XMLSchema" xmlns:xs="http://www.w3.org/2001/XMLSchema" xmlns:p="http://schemas.microsoft.com/office/2006/metadata/properties" xmlns:ns2="bc8b8595-9fa1-49bc-a016-2621e7bde64e" xmlns:ns3="e1c8ebbc-f196-4c28-98e9-1900bd408e79" targetNamespace="http://schemas.microsoft.com/office/2006/metadata/properties" ma:root="true" ma:fieldsID="88ad40c7f0e134defa4acd5e486d3459" ns2:_="" ns3:_="">
     <xsd:import namespace="bc8b8595-9fa1-49bc-a016-2621e7bde64e"/>
@@ -2428,15 +2419,16 @@
 </ct:contentTypeSchema>
 </file>
 
-<file path=customXml/itemProps1.xml><?xml version="1.0" encoding="utf-8"?>
-<ds:datastoreItem xmlns:ds="http://schemas.openxmlformats.org/officeDocument/2006/customXml" ds:itemID="{4062E837-BEFD-4F71-A316-496FADAB705A}">
-  <ds:schemaRefs>
-    <ds:schemaRef ds:uri="http://schemas.microsoft.com/sharepoint/v3/contenttype/forms"/>
-  </ds:schemaRefs>
-</ds:datastoreItem>
+<file path=customXml/item2.xml><?xml version="1.0" encoding="utf-8"?>
+<?mso-contentType ?>
+<FormTemplates xmlns="http://schemas.microsoft.com/sharepoint/v3/contenttype/forms">
+  <Display>DocumentLibraryForm</Display>
+  <Edit>DocumentLibraryForm</Edit>
+  <New>DocumentLibraryForm</New>
+</FormTemplates>
 </file>
 
-<file path=customXml/itemProps2.xml><?xml version="1.0" encoding="utf-8"?>
+<file path=customXml/itemProps1.xml><?xml version="1.0" encoding="utf-8"?>
 <ds:datastoreItem xmlns:ds="http://schemas.openxmlformats.org/officeDocument/2006/customXml" ds:itemID="{C5A04C17-FF25-4E64-A2C9-401045433437}">
   <ds:schemaRefs>
     <ds:schemaRef ds:uri="http://schemas.microsoft.com/office/2006/metadata/contentType"/>
@@ -2453,4 +2445,12 @@
     <ds:schemaRef ds:uri="http://schemas.microsoft.com/internal/obd"/>
   </ds:schemaRefs>
 </ds:datastoreItem>
+</file>
+
+<file path=customXml/itemProps2.xml><?xml version="1.0" encoding="utf-8"?>
+<ds:datastoreItem xmlns:ds="http://schemas.openxmlformats.org/officeDocument/2006/customXml" ds:itemID="{4062E837-BEFD-4F71-A316-496FADAB705A}">
+  <ds:schemaRefs>
+    <ds:schemaRef ds:uri="http://schemas.microsoft.com/sharepoint/v3/contenttype/forms"/>
+  </ds:schemaRefs>
+</ds:datastoreItem>
 </file>
</xml_diff>